<commit_message>
Update Accepted Application Message
</commit_message>
<xml_diff>
--- a/templates/PKWT Template.docx
+++ b/templates/PKWT Template.docx
@@ -3600,7 +3600,14 @@
           <w:rFonts w:ascii="Times New Roman" w:hAnsi="Times New Roman" w:cs="Times New Roman"/>
           <w:lang w:val="en-ID"/>
         </w:rPr>
-        <w:t>yang telah diatur dalam pasal II Perjanjian Kerja Waktu Tertentu.</w:t>
+        <w:t>yang telah diatur dalam P</w:t>
+      </w:r>
+      <w:r>
+        <w:rPr>
+          <w:rFonts w:ascii="Times New Roman" w:hAnsi="Times New Roman" w:cs="Times New Roman"/>
+          <w:lang w:val="en-ID"/>
+        </w:rPr>
+        <w:t>asal II Perjanjian Kerja Waktu Tertentu.</w:t>
       </w:r>
     </w:p>
     <w:p>
@@ -3672,7 +3679,21 @@
           <w:rFonts w:ascii="Times New Roman" w:hAnsi="Times New Roman" w:cs="Times New Roman"/>
           <w:lang w:val="en-ID"/>
         </w:rPr>
-        <w:t>telah melanggar ketentuan Pasal 6 (Tata tertib yang berlaku di perusahaan).</w:t>
+        <w:t>t</w:t>
+      </w:r>
+      <w:r>
+        <w:rPr>
+          <w:rFonts w:ascii="Times New Roman" w:hAnsi="Times New Roman" w:cs="Times New Roman"/>
+          <w:lang w:val="en-ID"/>
+        </w:rPr>
+        <w:t>elah melanggar ketentuan Pasal VI</w:t>
+      </w:r>
+      <w:r>
+        <w:rPr>
+          <w:rFonts w:ascii="Times New Roman" w:hAnsi="Times New Roman" w:cs="Times New Roman"/>
+          <w:lang w:val="en-ID"/>
+        </w:rPr>
+        <w:t xml:space="preserve"> (Tata tertib yang berlaku di perusahaan).</w:t>
       </w:r>
     </w:p>
     <w:p>
@@ -4679,13 +4700,59 @@
         <w:rPr>
           <w:rFonts w:ascii="Times New Roman" w:hAnsi="Times New Roman" w:cs="Times New Roman"/>
         </w:rPr>
+        <w:t>Diterima dan dimengerti oleh:</w:t>
+      </w:r>
+    </w:p>
+    <w:p>
+      <w:pPr>
+        <w:spacing w:after="0"/>
+        <w:jc w:val="both"/>
+        <w:rPr>
+          <w:rFonts w:ascii="Times New Roman" w:hAnsi="Times New Roman" w:cs="Times New Roman"/>
+          <w:b/>
+        </w:rPr>
+      </w:pPr>
+      <w:r>
+        <w:rPr>
+          <w:rFonts w:ascii="Times New Roman" w:hAnsi="Times New Roman" w:cs="Times New Roman"/>
+          <w:b/>
+        </w:rPr>
+        <w:t>PT SHANTUI INDONESIA</w:t>
+      </w:r>
+      <w:r>
+        <w:rPr>
+          <w:rFonts w:ascii="Times New Roman" w:hAnsi="Times New Roman" w:cs="Times New Roman"/>
+          <w:b/>
+        </w:rPr>
         <w:tab/>
       </w:r>
       <w:r>
         <w:rPr>
           <w:rFonts w:ascii="Times New Roman" w:hAnsi="Times New Roman" w:cs="Times New Roman"/>
-        </w:rPr>
-        <w:t>Diterima dan dimengerti oleh:</w:t>
+          <w:b/>
+        </w:rPr>
+        <w:tab/>
+      </w:r>
+      <w:r>
+        <w:rPr>
+          <w:rFonts w:ascii="Times New Roman" w:hAnsi="Times New Roman" w:cs="Times New Roman"/>
+          <w:b/>
+        </w:rPr>
+        <w:tab/>
+      </w:r>
+      <w:r>
+        <w:rPr>
+          <w:rFonts w:ascii="Times New Roman" w:hAnsi="Times New Roman" w:cs="Times New Roman"/>
+          <w:b/>
+        </w:rPr>
+        <w:tab/>
+      </w:r>
+      <w:r>
+        <w:rPr>
+          <w:rFonts w:ascii="Times New Roman" w:hAnsi="Times New Roman" w:cs="Times New Roman"/>
+          <w:b/>
+        </w:rPr>
+        <w:tab/>
       </w:r>
     </w:p>
     <w:p>
@@ -4702,7 +4769,7 @@
           <w:rFonts w:ascii="Times New Roman" w:hAnsi="Times New Roman" w:cs="Times New Roman"/>
           <w:b/>
         </w:rPr>
-        <w:t>PT SHANTUI INDONESIA</w:t>
+        <w:t>PIHAK PERTAMA</w:t>
       </w:r>
       <w:r>
         <w:rPr>
@@ -4739,71 +4806,12 @@
         </w:rPr>
         <w:tab/>
       </w:r>
-    </w:p>
-    <w:p>
-      <w:pPr>
-        <w:spacing w:after="0"/>
-        <w:jc w:val="both"/>
-        <w:rPr>
-          <w:rFonts w:ascii="Times New Roman" w:hAnsi="Times New Roman" w:cs="Times New Roman"/>
-          <w:b/>
-        </w:rPr>
-      </w:pPr>
-      <w:r>
-        <w:rPr>
-          <w:rFonts w:ascii="Times New Roman" w:hAnsi="Times New Roman" w:cs="Times New Roman"/>
-          <w:b/>
-        </w:rPr>
-        <w:t>PIHAK PERTAMA</w:t>
-      </w:r>
-      <w:r>
-        <w:rPr>
-          <w:rFonts w:ascii="Times New Roman" w:hAnsi="Times New Roman" w:cs="Times New Roman"/>
-          <w:b/>
-        </w:rPr>
-        <w:tab/>
-      </w:r>
-      <w:r>
-        <w:rPr>
-          <w:rFonts w:ascii="Times New Roman" w:hAnsi="Times New Roman" w:cs="Times New Roman"/>
-          <w:b/>
-        </w:rPr>
-        <w:tab/>
-      </w:r>
-      <w:r>
-        <w:rPr>
-          <w:rFonts w:ascii="Times New Roman" w:hAnsi="Times New Roman" w:cs="Times New Roman"/>
-          <w:b/>
-        </w:rPr>
-        <w:tab/>
-      </w:r>
-      <w:r>
-        <w:rPr>
-          <w:rFonts w:ascii="Times New Roman" w:hAnsi="Times New Roman" w:cs="Times New Roman"/>
-          <w:b/>
-        </w:rPr>
-        <w:tab/>
-      </w:r>
-      <w:r>
-        <w:rPr>
-          <w:rFonts w:ascii="Times New Roman" w:hAnsi="Times New Roman" w:cs="Times New Roman"/>
-          <w:b/>
-        </w:rPr>
-        <w:tab/>
-      </w:r>
       <w:r>
         <w:rPr>
           <w:rFonts w:ascii="Times New Roman" w:hAnsi="Times New Roman" w:cs="Times New Roman"/>
           <w:b/>
         </w:rPr>
         <w:t xml:space="preserve">     </w:t>
-      </w:r>
-      <w:r>
-        <w:rPr>
-          <w:rFonts w:ascii="Times New Roman" w:hAnsi="Times New Roman" w:cs="Times New Roman"/>
-          <w:b/>
-        </w:rPr>
-        <w:tab/>
       </w:r>
       <w:r>
         <w:rPr>
@@ -4919,13 +4927,6 @@
       <w:r>
         <w:rPr>
           <w:rFonts w:ascii="Times New Roman" w:hAnsi="Times New Roman" w:cs="Times New Roman"/>
-          <w:b/>
-        </w:rPr>
-        <w:tab/>
-      </w:r>
-      <w:r>
-        <w:rPr>
-          <w:rFonts w:ascii="Times New Roman" w:hAnsi="Times New Roman" w:cs="Times New Roman"/>
           <w:sz w:val="20"/>
           <w:szCs w:val="20"/>
         </w:rPr>
@@ -5064,13 +5065,6 @@
         <w:rPr>
           <w:rFonts w:ascii="Times New Roman" w:hAnsi="Times New Roman" w:cs="Times New Roman"/>
           <w:b/>
-        </w:rPr>
-        <w:tab/>
-      </w:r>
-      <w:r>
-        <w:rPr>
-          <w:rFonts w:ascii="Times New Roman" w:hAnsi="Times New Roman" w:cs="Times New Roman"/>
-          <w:b/>
           <w:u w:val="single"/>
         </w:rPr>
         <w:t>{Name}</w:t>
@@ -5122,12 +5116,6 @@
         </w:rPr>
         <w:tab/>
         <w:t xml:space="preserve">    </w:t>
-      </w:r>
-      <w:r>
-        <w:rPr>
-          <w:rFonts w:ascii="Times New Roman" w:hAnsi="Times New Roman" w:cs="Times New Roman"/>
-        </w:rPr>
-        <w:tab/>
       </w:r>
       <w:r>
         <w:rPr>
@@ -5825,7 +5813,37 @@
                 <w:rFonts w:ascii="Times New Roman" w:hAnsi="Times New Roman" w:cs="Times New Roman"/>
                 <w:lang w:val="en-ID"/>
               </w:rPr>
-              <w:t>“DRIVER MIXER”}Per kubik (1000 kubik / bulan){/}</w:t>
+              <w:t>“DRIVER MIXER</w:t>
+            </w:r>
+            <w:proofErr w:type="gramStart"/>
+            <w:r>
+              <w:rPr>
+                <w:rFonts w:ascii="Times New Roman" w:hAnsi="Times New Roman" w:cs="Times New Roman"/>
+                <w:lang w:val="en-ID"/>
+              </w:rPr>
+              <w:t>”}Per</w:t>
+            </w:r>
+            <w:proofErr w:type="gramEnd"/>
+            <w:r>
+              <w:rPr>
+                <w:rFonts w:ascii="Times New Roman" w:hAnsi="Times New Roman" w:cs="Times New Roman"/>
+                <w:lang w:val="en-ID"/>
+              </w:rPr>
+              <w:t xml:space="preserve"> kubik (</w:t>
+            </w:r>
+            <w:r>
+              <w:rPr>
+                <w:rFonts w:ascii="Times New Roman" w:hAnsi="Times New Roman" w:cs="Times New Roman"/>
+                <w:lang w:val="en-ID"/>
+              </w:rPr>
+              <w:t xml:space="preserve">maks. </w:t>
+            </w:r>
+            <w:r>
+              <w:rPr>
+                <w:rFonts w:ascii="Times New Roman" w:hAnsi="Times New Roman" w:cs="Times New Roman"/>
+                <w:lang w:val="en-ID"/>
+              </w:rPr>
+              <w:t>1000 kubik / bulan){/}</w:t>
             </w:r>
             <w:r>
               <w:rPr>
@@ -5839,7 +5857,21 @@
                 <w:rFonts w:ascii="Times New Roman" w:hAnsi="Times New Roman" w:cs="Times New Roman"/>
                 <w:lang w:val="en-ID"/>
               </w:rPr>
-              <w:t>#Position !</w:t>
+              <w:t>#</w:t>
+            </w:r>
+            <w:r>
+              <w:rPr>
+                <w:rFonts w:ascii="Times New Roman" w:hAnsi="Times New Roman" w:cs="Times New Roman"/>
+                <w:lang w:val="en-ID"/>
+              </w:rPr>
+              <w:t xml:space="preserve"> </w:t>
+            </w:r>
+            <w:r>
+              <w:rPr>
+                <w:rFonts w:ascii="Times New Roman" w:hAnsi="Times New Roman" w:cs="Times New Roman"/>
+                <w:lang w:val="en-ID"/>
+              </w:rPr>
+              <w:t>Position !</w:t>
             </w:r>
             <w:r>
               <w:rPr>
@@ -5874,7 +5906,21 @@
                 <w:rFonts w:ascii="Times New Roman" w:hAnsi="Times New Roman" w:cs="Times New Roman"/>
                 <w:lang w:val="en-ID"/>
               </w:rPr>
-              <w:t xml:space="preserve"> {/}</w:t>
+              <w:t xml:space="preserve"> </w:t>
+            </w:r>
+            <w:r>
+              <w:rPr>
+                <w:rFonts w:ascii="Times New Roman" w:hAnsi="Times New Roman" w:cs="Times New Roman"/>
+                <w:lang w:val="en-ID"/>
+              </w:rPr>
+              <w:t>/ kehadiran</w:t>
+            </w:r>
+            <w:r>
+              <w:rPr>
+                <w:rFonts w:ascii="Times New Roman" w:hAnsi="Times New Roman" w:cs="Times New Roman"/>
+                <w:lang w:val="en-ID"/>
+              </w:rPr>
+              <w:t>{/}</w:t>
             </w:r>
             <w:r>
               <w:rPr>
@@ -6270,16 +6316,7 @@
                 <w:rFonts w:ascii="Times New Roman" w:hAnsi="Times New Roman" w:cs="Times New Roman"/>
                 <w:lang w:val="en-ID"/>
               </w:rPr>
-              <w:t>Rp.</w:t>
-            </w:r>
-            <w:bookmarkStart w:id="0" w:name="_GoBack"/>
-            <w:bookmarkEnd w:id="0"/>
-            <w:r>
-              <w:rPr>
-                <w:rFonts w:ascii="Times New Roman" w:hAnsi="Times New Roman" w:cs="Times New Roman"/>
-                <w:lang w:val="en-ID"/>
-              </w:rPr>
-              <w:t xml:space="preserve"> </w:t>
+              <w:t xml:space="preserve">Rp. </w:t>
             </w:r>
             <w:r>
               <w:rPr>
@@ -6358,7 +6395,21 @@
                 <w:rFonts w:ascii="Times New Roman" w:hAnsi="Times New Roman" w:cs="Times New Roman"/>
                 <w:lang w:val="en-ID"/>
               </w:rPr>
-              <w:t>{/}{# Position == “DRIVER LV” || Position == “DRIVER LT”}&gt; 372 jam / bulan{/}{# Position == “OPERATOR CRANE” || Position == “OPERATOR EXCAVATOR” || Position == “OPERATOR LOADER” || Position == “DRIVER DT” || Position == “DRIVER TRAILER” || Position == “OPERATOR DOZER”}Per jam (&gt;8 jam / hari){/}{/}</w:t>
+              <w:t>{/}{# Position == “DRIVER LV” || Position == “DRIVER LT”}&gt; 372 jam / bulan{/}{# Position == “OPERATOR CRANE” || Position == “OPERATOR EXCAVATOR” || Position == “OPERATOR LOADER” || Position == “DRIVER DT” || Position == “DRIVER TRAILER” || Position == “OPERATOR DOZER”</w:t>
+            </w:r>
+            <w:r>
+              <w:rPr>
+                <w:rFonts w:ascii="Times New Roman" w:hAnsi="Times New Roman" w:cs="Times New Roman"/>
+                <w:lang w:val="en-ID"/>
+              </w:rPr>
+              <w:t xml:space="preserve"> || Position == “OPERATOR YAPCRANE”</w:t>
+            </w:r>
+            <w:r>
+              <w:rPr>
+                <w:rFonts w:ascii="Times New Roman" w:hAnsi="Times New Roman" w:cs="Times New Roman"/>
+                <w:lang w:val="en-ID"/>
+              </w:rPr>
+              <w:t>}Per jam (&gt;8 jam / hari){/}{/}</w:t>
             </w:r>
           </w:p>
         </w:tc>
@@ -6472,6 +6523,12 @@
           <w:rFonts w:ascii="Times New Roman" w:hAnsi="Times New Roman" w:cs="Times New Roman"/>
         </w:rPr>
         <w:br/>
+      </w:r>
+      <w:r>
+        <w:rPr>
+          <w:rFonts w:ascii="Times New Roman" w:hAnsi="Times New Roman" w:cs="Times New Roman"/>
+        </w:rPr>
+        <w:lastRenderedPageBreak/>
         <w:t>Total Upah = (1000 * Rp. 1.500) + (1000 * Rp. 2.000) + (Sisa Kubik * Rp. 3.000)</w:t>
       </w:r>
       <w:r>
@@ -6507,7 +6564,6 @@
           <w:rFonts w:ascii="Times New Roman" w:hAnsi="Times New Roman" w:cs="Times New Roman"/>
           <w:lang w:val="en-ID"/>
         </w:rPr>
-        <w:lastRenderedPageBreak/>
         <w:t>BPJS</w:t>
       </w:r>
       <w:r>
@@ -6607,6 +6663,451 @@
         </w:rPr>
         <w:t>ang berlaku dari waktu ke waktu.</w:t>
       </w:r>
+    </w:p>
+    <w:p>
+      <w:pPr>
+        <w:jc w:val="center"/>
+        <w:rPr>
+          <w:rFonts w:ascii="Times New Roman" w:hAnsi="Times New Roman" w:cs="Times New Roman"/>
+          <w:b/>
+        </w:rPr>
+      </w:pPr>
+      <w:r>
+        <w:rPr>
+          <w:rFonts w:ascii="Times New Roman" w:hAnsi="Times New Roman" w:cs="Times New Roman"/>
+        </w:rPr>
+        <w:br w:type="page"/>
+      </w:r>
+      <w:r>
+        <w:rPr>
+          <w:rFonts w:ascii="Times New Roman" w:hAnsi="Times New Roman" w:cs="Times New Roman"/>
+          <w:b/>
+        </w:rPr>
+        <w:lastRenderedPageBreak/>
+        <w:t>LAMPIRAN II</w:t>
+      </w:r>
+    </w:p>
+    <w:tbl>
+      <w:tblPr>
+        <w:tblStyle w:val="TableGrid"/>
+        <w:tblW w:w="0" w:type="auto"/>
+        <w:tblLook w:val="04A0" w:firstRow="1" w:lastRow="0" w:firstColumn="1" w:lastColumn="0" w:noHBand="0" w:noVBand="1"/>
+      </w:tblPr>
+      <w:tblGrid>
+        <w:gridCol w:w="2056"/>
+        <w:gridCol w:w="7294"/>
+      </w:tblGrid>
+      <w:tr>
+        <w:tc>
+          <w:tcPr>
+            <w:tcW w:w="2093" w:type="dxa"/>
+          </w:tcPr>
+          <w:p>
+            <w:pPr>
+              <w:rPr>
+                <w:rFonts w:ascii="Times New Roman" w:hAnsi="Times New Roman" w:cs="Times New Roman"/>
+                <w:b/>
+              </w:rPr>
+            </w:pPr>
+            <w:r>
+              <w:rPr>
+                <w:rFonts w:ascii="Times New Roman" w:hAnsi="Times New Roman" w:cs="Times New Roman"/>
+                <w:b/>
+              </w:rPr>
+              <w:t>Hari Kerja</w:t>
+            </w:r>
+          </w:p>
+        </w:tc>
+        <w:tc>
+          <w:tcPr>
+            <w:tcW w:w="7483" w:type="dxa"/>
+          </w:tcPr>
+          <w:p>
+            <w:pPr>
+              <w:rPr>
+                <w:rFonts w:ascii="Times New Roman" w:hAnsi="Times New Roman" w:cs="Times New Roman"/>
+              </w:rPr>
+            </w:pPr>
+            <w:r>
+              <w:rPr>
+                <w:rFonts w:ascii="Times New Roman" w:hAnsi="Times New Roman" w:cs="Times New Roman"/>
+              </w:rPr>
+              <w:t xml:space="preserve">Senin - </w:t>
+            </w:r>
+            <w:r>
+              <w:rPr>
+                <w:rFonts w:ascii="Times New Roman" w:hAnsi="Times New Roman" w:cs="Times New Roman"/>
+              </w:rPr>
+              <w:t>Minggu</w:t>
+            </w:r>
+          </w:p>
+        </w:tc>
+      </w:tr>
+      <w:tr>
+        <w:tc>
+          <w:tcPr>
+            <w:tcW w:w="2093" w:type="dxa"/>
+          </w:tcPr>
+          <w:p>
+            <w:pPr>
+              <w:rPr>
+                <w:rFonts w:ascii="Times New Roman" w:hAnsi="Times New Roman" w:cs="Times New Roman"/>
+                <w:b/>
+              </w:rPr>
+            </w:pPr>
+            <w:r>
+              <w:rPr>
+                <w:rFonts w:ascii="Times New Roman" w:hAnsi="Times New Roman" w:cs="Times New Roman"/>
+                <w:b/>
+              </w:rPr>
+              <w:t>Waktu Kerja</w:t>
+            </w:r>
+          </w:p>
+        </w:tc>
+        <w:tc>
+          <w:tcPr>
+            <w:tcW w:w="7483" w:type="dxa"/>
+          </w:tcPr>
+          <w:p>
+            <w:pPr>
+              <w:rPr>
+                <w:rFonts w:ascii="Times New Roman" w:hAnsi="Times New Roman" w:cs="Times New Roman"/>
+              </w:rPr>
+            </w:pPr>
+            <w:r>
+              <w:rPr>
+                <w:rFonts w:ascii="Times New Roman" w:hAnsi="Times New Roman" w:cs="Times New Roman"/>
+              </w:rPr>
+              <w:t>{Durations.Duration}</w:t>
+            </w:r>
+          </w:p>
+        </w:tc>
+      </w:tr>
+      <w:tr>
+        <w:tc>
+          <w:tcPr>
+            <w:tcW w:w="2093" w:type="dxa"/>
+          </w:tcPr>
+          <w:p>
+            <w:pPr>
+              <w:rPr>
+                <w:rFonts w:ascii="Times New Roman" w:hAnsi="Times New Roman" w:cs="Times New Roman"/>
+                <w:b/>
+              </w:rPr>
+            </w:pPr>
+            <w:r>
+              <w:rPr>
+                <w:rFonts w:ascii="Times New Roman" w:hAnsi="Times New Roman" w:cs="Times New Roman"/>
+                <w:b/>
+              </w:rPr>
+              <w:t xml:space="preserve">Waktu </w:t>
+            </w:r>
+            <w:r>
+              <w:rPr>
+                <w:rFonts w:ascii="Times New Roman" w:hAnsi="Times New Roman" w:cs="Times New Roman"/>
+                <w:b/>
+              </w:rPr>
+              <w:t>Istirahat</w:t>
+            </w:r>
+          </w:p>
+        </w:tc>
+        <w:tc>
+          <w:tcPr>
+            <w:tcW w:w="7483" w:type="dxa"/>
+          </w:tcPr>
+          <w:p>
+            <w:pPr>
+              <w:rPr>
+                <w:rFonts w:ascii="Times New Roman" w:hAnsi="Times New Roman" w:cs="Times New Roman"/>
+                <w:b/>
+              </w:rPr>
+            </w:pPr>
+            <w:r>
+              <w:rPr>
+                <w:rFonts w:ascii="Times New Roman" w:hAnsi="Times New Roman" w:cs="Times New Roman"/>
+              </w:rPr>
+              <w:t>{Durations.Break}</w:t>
+            </w:r>
+            <w:bookmarkStart w:id="0" w:name="_GoBack"/>
+            <w:bookmarkEnd w:id="0"/>
+          </w:p>
+        </w:tc>
+      </w:tr>
+      <w:tr>
+        <w:tc>
+          <w:tcPr>
+            <w:tcW w:w="2093" w:type="dxa"/>
+          </w:tcPr>
+          <w:p>
+            <w:pPr>
+              <w:rPr>
+                <w:rFonts w:ascii="Times New Roman" w:hAnsi="Times New Roman" w:cs="Times New Roman"/>
+                <w:b/>
+              </w:rPr>
+            </w:pPr>
+            <w:r>
+              <w:rPr>
+                <w:rFonts w:ascii="Times New Roman" w:hAnsi="Times New Roman" w:cs="Times New Roman"/>
+                <w:b/>
+              </w:rPr>
+              <w:t>Waktu Libur</w:t>
+            </w:r>
+          </w:p>
+        </w:tc>
+        <w:tc>
+          <w:tcPr>
+            <w:tcW w:w="7483" w:type="dxa"/>
+          </w:tcPr>
+          <w:p>
+            <w:pPr>
+              <w:rPr>
+                <w:rFonts w:ascii="Times New Roman" w:hAnsi="Times New Roman" w:cs="Times New Roman"/>
+                <w:b/>
+              </w:rPr>
+            </w:pPr>
+          </w:p>
+        </w:tc>
+      </w:tr>
+    </w:tbl>
+    <w:p>
+      <w:pPr>
+        <w:spacing w:after="0"/>
+        <w:jc w:val="both"/>
+        <w:rPr>
+          <w:rFonts w:ascii="Times New Roman" w:hAnsi="Times New Roman" w:cs="Times New Roman"/>
+          <w:b/>
+        </w:rPr>
+      </w:pPr>
+    </w:p>
+    <w:p>
+      <w:pPr>
+        <w:pStyle w:val="ListParagraph"/>
+        <w:numPr>
+          <w:ilvl w:val="0"/>
+          <w:numId w:val="29"/>
+        </w:numPr>
+        <w:spacing w:after="0"/>
+        <w:jc w:val="both"/>
+        <w:rPr>
+          <w:rFonts w:ascii="Times New Roman" w:hAnsi="Times New Roman" w:cs="Times New Roman"/>
+          <w:b/>
+        </w:rPr>
+      </w:pPr>
+      <w:r>
+        <w:rPr>
+          <w:rFonts w:ascii="Times New Roman" w:hAnsi="Times New Roman" w:cs="Times New Roman"/>
+          <w:b/>
+        </w:rPr>
+        <w:t xml:space="preserve">PIHAK KEDUA </w:t>
+      </w:r>
+      <w:r>
+        <w:rPr>
+          <w:rFonts w:ascii="Times New Roman" w:hAnsi="Times New Roman" w:cs="Times New Roman"/>
+        </w:rPr>
+        <w:t>berhak mengajukan cuti selama 14 (empat belas) hari setelah masa perjanjian telah berakhir.</w:t>
+      </w:r>
+    </w:p>
+    <w:p>
+      <w:pPr>
+        <w:pStyle w:val="ListParagraph"/>
+        <w:numPr>
+          <w:ilvl w:val="0"/>
+          <w:numId w:val="29"/>
+        </w:numPr>
+        <w:spacing w:after="0"/>
+        <w:jc w:val="both"/>
+        <w:rPr>
+          <w:rFonts w:ascii="Times New Roman" w:hAnsi="Times New Roman" w:cs="Times New Roman"/>
+          <w:b/>
+        </w:rPr>
+      </w:pPr>
+      <w:r>
+        <w:rPr>
+          <w:rFonts w:ascii="Times New Roman" w:hAnsi="Times New Roman" w:cs="Times New Roman"/>
+        </w:rPr>
+        <w:t xml:space="preserve">Apabila </w:t>
+      </w:r>
+      <w:r>
+        <w:rPr>
+          <w:rFonts w:ascii="Times New Roman" w:hAnsi="Times New Roman" w:cs="Times New Roman"/>
+          <w:b/>
+        </w:rPr>
+        <w:t>PIHAK KEDUA</w:t>
+      </w:r>
+      <w:r>
+        <w:rPr>
+          <w:rFonts w:ascii="Times New Roman" w:hAnsi="Times New Roman" w:cs="Times New Roman"/>
+        </w:rPr>
+        <w:t xml:space="preserve"> memutuskan untuk tidak mengambil cuti, maka </w:t>
+      </w:r>
+      <w:r>
+        <w:rPr>
+          <w:rFonts w:ascii="Times New Roman" w:hAnsi="Times New Roman" w:cs="Times New Roman"/>
+          <w:b/>
+        </w:rPr>
+        <w:t xml:space="preserve">PIHAK KEDUA </w:t>
+      </w:r>
+      <w:r>
+        <w:rPr>
+          <w:rFonts w:ascii="Times New Roman" w:hAnsi="Times New Roman" w:cs="Times New Roman"/>
+        </w:rPr>
+        <w:t>berhak mendapatkan kompensasi selama batas waktu yang tertera pada butir (1).</w:t>
+      </w:r>
+    </w:p>
+    <w:p>
+      <w:pPr>
+        <w:pStyle w:val="ListParagraph"/>
+        <w:numPr>
+          <w:ilvl w:val="0"/>
+          <w:numId w:val="29"/>
+        </w:numPr>
+        <w:spacing w:after="0"/>
+        <w:jc w:val="both"/>
+        <w:rPr>
+          <w:rFonts w:ascii="Times New Roman" w:hAnsi="Times New Roman" w:cs="Times New Roman"/>
+          <w:b/>
+        </w:rPr>
+      </w:pPr>
+      <w:r>
+        <w:rPr>
+          <w:rFonts w:ascii="Times New Roman" w:hAnsi="Times New Roman" w:cs="Times New Roman"/>
+        </w:rPr>
+        <w:t>Sehubungan dengan ketentuan pada butir ke (2), kompensasi akan dibayarkan sesuai dari tanggal pengajuan. Apabila tanggal pengajuan jatuh pada tanggal 1-15 maka kompensasi akan dibayarkan digaji bulan tersebut. Sedangkan, pengajuan pada tanggal 16-30 maka kompensasi akan dibayarkan digaji bulan berikutnya.</w:t>
+      </w:r>
+    </w:p>
+    <w:p>
+      <w:pPr>
+        <w:pStyle w:val="ListParagraph"/>
+        <w:numPr>
+          <w:ilvl w:val="0"/>
+          <w:numId w:val="29"/>
+        </w:numPr>
+        <w:spacing w:after="0"/>
+        <w:jc w:val="both"/>
+        <w:rPr>
+          <w:rFonts w:ascii="Times New Roman" w:hAnsi="Times New Roman" w:cs="Times New Roman"/>
+          <w:b/>
+        </w:rPr>
+      </w:pPr>
+      <w:r>
+        <w:rPr>
+          <w:rFonts w:ascii="Times New Roman" w:hAnsi="Times New Roman" w:cs="Times New Roman"/>
+        </w:rPr>
+        <w:t xml:space="preserve">Biaya Tiket pesawat untuk cuti </w:t>
+      </w:r>
+      <w:r>
+        <w:rPr>
+          <w:rFonts w:ascii="Times New Roman" w:hAnsi="Times New Roman" w:cs="Times New Roman"/>
+          <w:b/>
+        </w:rPr>
+        <w:t xml:space="preserve">PIHAK </w:t>
+      </w:r>
+      <w:r>
+        <w:rPr>
+          <w:rFonts w:ascii="Times New Roman" w:hAnsi="Times New Roman" w:cs="Times New Roman"/>
+          <w:b/>
+        </w:rPr>
+        <w:t>KEDUA</w:t>
+      </w:r>
+      <w:r>
+        <w:rPr>
+          <w:rFonts w:ascii="Times New Roman" w:hAnsi="Times New Roman" w:cs="Times New Roman"/>
+        </w:rPr>
+        <w:t xml:space="preserve"> yang berdomisili diluar Pulau Sulawesi (</w:t>
+      </w:r>
+      <w:r>
+        <w:rPr>
+          <w:rFonts w:ascii="Times New Roman" w:hAnsi="Times New Roman" w:cs="Times New Roman"/>
+          <w:i/>
+        </w:rPr>
+        <w:t>non lokal</w:t>
+      </w:r>
+      <w:r>
+        <w:rPr>
+          <w:rFonts w:ascii="Times New Roman" w:hAnsi="Times New Roman" w:cs="Times New Roman"/>
+        </w:rPr>
+        <w:t xml:space="preserve">) akan ditanggung oleh </w:t>
+      </w:r>
+      <w:r>
+        <w:rPr>
+          <w:rFonts w:ascii="Times New Roman" w:hAnsi="Times New Roman" w:cs="Times New Roman"/>
+          <w:b/>
+        </w:rPr>
+        <w:t>PIHAK PERTAMA</w:t>
+      </w:r>
+      <w:r>
+        <w:rPr>
+          <w:rFonts w:ascii="Times New Roman" w:hAnsi="Times New Roman" w:cs="Times New Roman"/>
+        </w:rPr>
+        <w:t>.</w:t>
+      </w:r>
+    </w:p>
+    <w:p>
+      <w:pPr>
+        <w:pStyle w:val="ListParagraph"/>
+        <w:numPr>
+          <w:ilvl w:val="0"/>
+          <w:numId w:val="29"/>
+        </w:numPr>
+        <w:spacing w:after="0"/>
+        <w:jc w:val="both"/>
+        <w:rPr>
+          <w:rFonts w:ascii="Times New Roman" w:hAnsi="Times New Roman" w:cs="Times New Roman"/>
+          <w:b/>
+        </w:rPr>
+      </w:pPr>
+      <w:r>
+        <w:rPr>
+          <w:rFonts w:ascii="Times New Roman" w:hAnsi="Times New Roman" w:cs="Times New Roman"/>
+          <w:b/>
+        </w:rPr>
+        <w:t xml:space="preserve">PIHAK PERTAMA </w:t>
+      </w:r>
+      <w:r>
+        <w:rPr>
+          <w:rFonts w:ascii="Times New Roman" w:hAnsi="Times New Roman" w:cs="Times New Roman"/>
+        </w:rPr>
+        <w:t xml:space="preserve">berhak memutuskan perjanjian kerja apabila </w:t>
+      </w:r>
+      <w:r>
+        <w:rPr>
+          <w:rFonts w:ascii="Times New Roman" w:hAnsi="Times New Roman" w:cs="Times New Roman"/>
+          <w:b/>
+        </w:rPr>
+        <w:t xml:space="preserve">PIHAK KEDUA </w:t>
+      </w:r>
+      <w:r>
+        <w:rPr>
+          <w:rFonts w:ascii="Times New Roman" w:hAnsi="Times New Roman" w:cs="Times New Roman"/>
+        </w:rPr>
+        <w:t xml:space="preserve">melakukan cuti melebihi batas waktu yang diberikan tanpa persetujuan dari </w:t>
+      </w:r>
+      <w:r>
+        <w:rPr>
+          <w:rFonts w:ascii="Times New Roman" w:hAnsi="Times New Roman" w:cs="Times New Roman"/>
+          <w:b/>
+        </w:rPr>
+        <w:t>PIHAK PERTAMA</w:t>
+      </w:r>
+      <w:r>
+        <w:rPr>
+          <w:rFonts w:ascii="Times New Roman" w:hAnsi="Times New Roman" w:cs="Times New Roman"/>
+        </w:rPr>
+        <w:t>.</w:t>
+      </w:r>
+      <w:r>
+        <w:rPr>
+          <w:rFonts w:ascii="Times New Roman" w:hAnsi="Times New Roman" w:cs="Times New Roman"/>
+        </w:rPr>
+        <w:t xml:space="preserve"> </w:t>
+      </w:r>
+    </w:p>
+    <w:p>
+      <w:pPr>
+        <w:rPr>
+          <w:rFonts w:ascii="Times New Roman" w:hAnsi="Times New Roman" w:cs="Times New Roman"/>
+        </w:rPr>
+      </w:pPr>
     </w:p>
     <w:sectPr>
       <w:headerReference w:type="default" r:id="rId8"/>
@@ -8545,6 +9046,96 @@
     </w:lvl>
   </w:abstractNum>
   <w:abstractNum w:abstractNumId="18" w15:restartNumberingAfterBreak="0">
+    <w:nsid w:val="4914542E"/>
+    <w:multiLevelType w:val="hybridMultilevel"/>
+    <w:tmpl w:val="2070D642"/>
+    <w:lvl w:ilvl="0" w:tplc="283A9E96">
+      <w:start w:val="1"/>
+      <w:numFmt w:val="decimal"/>
+      <w:lvlText w:val="%1."/>
+      <w:lvlJc w:val="left"/>
+      <w:pPr>
+        <w:ind w:left="360" w:hanging="360"/>
+      </w:pPr>
+      <w:rPr>
+        <w:rFonts w:ascii="Times New Roman" w:eastAsiaTheme="minorHAnsi" w:hAnsi="Times New Roman" w:cs="Times New Roman"/>
+        <w:b w:val="0"/>
+      </w:rPr>
+    </w:lvl>
+    <w:lvl w:ilvl="1" w:tplc="04090019" w:tentative="1">
+      <w:start w:val="1"/>
+      <w:numFmt w:val="lowerLetter"/>
+      <w:lvlText w:val="%2."/>
+      <w:lvlJc w:val="left"/>
+      <w:pPr>
+        <w:ind w:left="1080" w:hanging="360"/>
+      </w:pPr>
+    </w:lvl>
+    <w:lvl w:ilvl="2" w:tplc="0409001B" w:tentative="1">
+      <w:start w:val="1"/>
+      <w:numFmt w:val="lowerRoman"/>
+      <w:lvlText w:val="%3."/>
+      <w:lvlJc w:val="right"/>
+      <w:pPr>
+        <w:ind w:left="1800" w:hanging="180"/>
+      </w:pPr>
+    </w:lvl>
+    <w:lvl w:ilvl="3" w:tplc="0409000F" w:tentative="1">
+      <w:start w:val="1"/>
+      <w:numFmt w:val="decimal"/>
+      <w:lvlText w:val="%4."/>
+      <w:lvlJc w:val="left"/>
+      <w:pPr>
+        <w:ind w:left="2520" w:hanging="360"/>
+      </w:pPr>
+    </w:lvl>
+    <w:lvl w:ilvl="4" w:tplc="04090019" w:tentative="1">
+      <w:start w:val="1"/>
+      <w:numFmt w:val="lowerLetter"/>
+      <w:lvlText w:val="%5."/>
+      <w:lvlJc w:val="left"/>
+      <w:pPr>
+        <w:ind w:left="3240" w:hanging="360"/>
+      </w:pPr>
+    </w:lvl>
+    <w:lvl w:ilvl="5" w:tplc="0409001B" w:tentative="1">
+      <w:start w:val="1"/>
+      <w:numFmt w:val="lowerRoman"/>
+      <w:lvlText w:val="%6."/>
+      <w:lvlJc w:val="right"/>
+      <w:pPr>
+        <w:ind w:left="3960" w:hanging="180"/>
+      </w:pPr>
+    </w:lvl>
+    <w:lvl w:ilvl="6" w:tplc="0409000F" w:tentative="1">
+      <w:start w:val="1"/>
+      <w:numFmt w:val="decimal"/>
+      <w:lvlText w:val="%7."/>
+      <w:lvlJc w:val="left"/>
+      <w:pPr>
+        <w:ind w:left="4680" w:hanging="360"/>
+      </w:pPr>
+    </w:lvl>
+    <w:lvl w:ilvl="7" w:tplc="04090019" w:tentative="1">
+      <w:start w:val="1"/>
+      <w:numFmt w:val="lowerLetter"/>
+      <w:lvlText w:val="%8."/>
+      <w:lvlJc w:val="left"/>
+      <w:pPr>
+        <w:ind w:left="5400" w:hanging="360"/>
+      </w:pPr>
+    </w:lvl>
+    <w:lvl w:ilvl="8" w:tplc="0409001B" w:tentative="1">
+      <w:start w:val="1"/>
+      <w:numFmt w:val="lowerRoman"/>
+      <w:lvlText w:val="%9."/>
+      <w:lvlJc w:val="right"/>
+      <w:pPr>
+        <w:ind w:left="6120" w:hanging="180"/>
+      </w:pPr>
+    </w:lvl>
+  </w:abstractNum>
+  <w:abstractNum w:abstractNumId="19" w15:restartNumberingAfterBreak="0">
     <w:nsid w:val="4B9F50C8"/>
     <w:multiLevelType w:val="hybridMultilevel"/>
     <w:tmpl w:val="E4CACB22"/>
@@ -8633,7 +9224,7 @@
       </w:pPr>
     </w:lvl>
   </w:abstractNum>
-  <w:abstractNum w:abstractNumId="19" w15:restartNumberingAfterBreak="0">
+  <w:abstractNum w:abstractNumId="20" w15:restartNumberingAfterBreak="0">
     <w:nsid w:val="4BE97707"/>
     <w:multiLevelType w:val="hybridMultilevel"/>
     <w:tmpl w:val="FC36285A"/>
@@ -8722,7 +9313,7 @@
       </w:pPr>
     </w:lvl>
   </w:abstractNum>
-  <w:abstractNum w:abstractNumId="20" w15:restartNumberingAfterBreak="0">
+  <w:abstractNum w:abstractNumId="21" w15:restartNumberingAfterBreak="0">
     <w:nsid w:val="4CAA6373"/>
     <w:multiLevelType w:val="hybridMultilevel"/>
     <w:tmpl w:val="1B2838AC"/>
@@ -8808,7 +9399,7 @@
       </w:pPr>
     </w:lvl>
   </w:abstractNum>
-  <w:abstractNum w:abstractNumId="21" w15:restartNumberingAfterBreak="0">
+  <w:abstractNum w:abstractNumId="22" w15:restartNumberingAfterBreak="0">
     <w:nsid w:val="53CA3801"/>
     <w:multiLevelType w:val="hybridMultilevel"/>
     <w:tmpl w:val="B888C22E"/>
@@ -8897,7 +9488,7 @@
       </w:pPr>
     </w:lvl>
   </w:abstractNum>
-  <w:abstractNum w:abstractNumId="22" w15:restartNumberingAfterBreak="0">
+  <w:abstractNum w:abstractNumId="23" w15:restartNumberingAfterBreak="0">
     <w:nsid w:val="56BB05D2"/>
     <w:multiLevelType w:val="hybridMultilevel"/>
     <w:tmpl w:val="1436B99E"/>
@@ -9010,7 +9601,7 @@
       </w:rPr>
     </w:lvl>
   </w:abstractNum>
-  <w:abstractNum w:abstractNumId="23" w15:restartNumberingAfterBreak="0">
+  <w:abstractNum w:abstractNumId="24" w15:restartNumberingAfterBreak="0">
     <w:nsid w:val="5A6B7B8D"/>
     <w:multiLevelType w:val="hybridMultilevel"/>
     <w:tmpl w:val="30CEA8A4"/>
@@ -9123,7 +9714,7 @@
       </w:rPr>
     </w:lvl>
   </w:abstractNum>
-  <w:abstractNum w:abstractNumId="24" w15:restartNumberingAfterBreak="0">
+  <w:abstractNum w:abstractNumId="25" w15:restartNumberingAfterBreak="0">
     <w:nsid w:val="76375FB3"/>
     <w:multiLevelType w:val="hybridMultilevel"/>
     <w:tmpl w:val="26249AE2"/>
@@ -9213,7 +9804,7 @@
       </w:pPr>
     </w:lvl>
   </w:abstractNum>
-  <w:abstractNum w:abstractNumId="25" w15:restartNumberingAfterBreak="0">
+  <w:abstractNum w:abstractNumId="26" w15:restartNumberingAfterBreak="0">
     <w:nsid w:val="76B9606F"/>
     <w:multiLevelType w:val="hybridMultilevel"/>
     <w:tmpl w:val="E34A0F58"/>
@@ -9299,7 +9890,7 @@
       </w:pPr>
     </w:lvl>
   </w:abstractNum>
-  <w:abstractNum w:abstractNumId="26" w15:restartNumberingAfterBreak="0">
+  <w:abstractNum w:abstractNumId="27" w15:restartNumberingAfterBreak="0">
     <w:nsid w:val="7B8A3ADB"/>
     <w:multiLevelType w:val="hybridMultilevel"/>
     <w:tmpl w:val="E34A0F58"/>
@@ -9385,7 +9976,7 @@
       </w:pPr>
     </w:lvl>
   </w:abstractNum>
-  <w:abstractNum w:abstractNumId="27" w15:restartNumberingAfterBreak="0">
+  <w:abstractNum w:abstractNumId="28" w15:restartNumberingAfterBreak="0">
     <w:nsid w:val="7DD34918"/>
     <w:multiLevelType w:val="hybridMultilevel"/>
     <w:tmpl w:val="D046B83C"/>
@@ -9505,7 +10096,7 @@
     <w:abstractNumId w:val="15"/>
   </w:num>
   <w:num w:numId="3">
-    <w:abstractNumId w:val="18"/>
+    <w:abstractNumId w:val="19"/>
   </w:num>
   <w:num w:numId="4">
     <w:abstractNumId w:val="11"/>
@@ -9538,34 +10129,34 @@
     <w:abstractNumId w:val="0"/>
   </w:num>
   <w:num w:numId="14">
-    <w:abstractNumId w:val="19"/>
+    <w:abstractNumId w:val="20"/>
   </w:num>
   <w:num w:numId="15">
     <w:abstractNumId w:val="1"/>
   </w:num>
   <w:num w:numId="16">
+    <w:abstractNumId w:val="25"/>
+  </w:num>
+  <w:num w:numId="17">
     <w:abstractNumId w:val="24"/>
   </w:num>
-  <w:num w:numId="17">
+  <w:num w:numId="18">
     <w:abstractNumId w:val="23"/>
-  </w:num>
-  <w:num w:numId="18">
-    <w:abstractNumId w:val="22"/>
   </w:num>
   <w:num w:numId="19">
     <w:abstractNumId w:val="6"/>
   </w:num>
   <w:num w:numId="20">
-    <w:abstractNumId w:val="27"/>
+    <w:abstractNumId w:val="28"/>
   </w:num>
   <w:num w:numId="21">
     <w:abstractNumId w:val="14"/>
   </w:num>
   <w:num w:numId="22">
-    <w:abstractNumId w:val="26"/>
+    <w:abstractNumId w:val="27"/>
   </w:num>
   <w:num w:numId="23">
-    <w:abstractNumId w:val="25"/>
+    <w:abstractNumId w:val="26"/>
   </w:num>
   <w:num w:numId="24">
     <w:abstractNumId w:val="4"/>
@@ -9574,13 +10165,16 @@
     <w:abstractNumId w:val="5"/>
   </w:num>
   <w:num w:numId="26">
-    <w:abstractNumId w:val="21"/>
+    <w:abstractNumId w:val="22"/>
   </w:num>
   <w:num w:numId="27">
     <w:abstractNumId w:val="17"/>
   </w:num>
   <w:num w:numId="28">
-    <w:abstractNumId w:val="20"/>
+    <w:abstractNumId w:val="21"/>
+  </w:num>
+  <w:num w:numId="29">
+    <w:abstractNumId w:val="18"/>
   </w:num>
 </w:numbering>
 </file>
@@ -10379,7 +10973,7 @@
 </file>
 
 <file path=customXml/itemProps1.xml><?xml version="1.0" encoding="utf-8"?>
-<ds:datastoreItem xmlns:ds="http://schemas.openxmlformats.org/officeDocument/2006/customXml" ds:itemID="{A3CCF26E-913D-4D4C-A62F-85187159650D}">
+<ds:datastoreItem xmlns:ds="http://schemas.openxmlformats.org/officeDocument/2006/customXml" ds:itemID="{B19269FE-6E3C-4A85-B56A-56BBE9228D3C}">
   <ds:schemaRefs>
     <ds:schemaRef ds:uri="http://schemas.openxmlformats.org/officeDocument/2006/bibliography"/>
   </ds:schemaRefs>

</xml_diff>